<commit_message>
Updated the cheat sheet to include init --extras.
</commit_message>
<xml_diff>
--- a/docs/git-multirepo-cheatsheet.docx
+++ b/docs/git-multirepo-cheatsheet.docx
@@ -8,11 +8,17 @@
         <w:tabs>
           <w:tab w:val="center" w:pos="5400"/>
         </w:tabs>
+        <w:rPr>
+          <w:lang w:val="fr-CA"/>
+        </w:rPr>
       </w:pPr>
       <w:r>
         <w:tab/>
       </w:r>
       <w:r>
+        <w:rPr>
+          <w:lang w:val="fr-CA"/>
+        </w:rPr>
         <w:t>git-multirepo</w:t>
       </w:r>
     </w:p>
@@ -20,15 +26,63 @@
       <w:pPr>
         <w:pStyle w:val="Heading1"/>
         <w:spacing w:before="240"/>
-      </w:pPr>
-      <w:r>
+        <w:rPr>
+          <w:lang w:val="fr-CA"/>
+        </w:rPr>
+      </w:pPr>
+      <w:r>
+        <w:rPr>
+          <w:lang w:val="fr-CA"/>
+        </w:rPr>
         <w:t>multi init</w:t>
       </w:r>
+      <w:r>
+        <w:rPr>
+          <w:lang w:val="fr-CA"/>
+        </w:rPr>
+        <w:t xml:space="preserve"> [--extras]</w:t>
+      </w:r>
     </w:p>
     <w:p>
       <w:r>
         <w:t>Initialize the current repository as a multirepo project.</w:t>
       </w:r>
+    </w:p>
+    <w:p>
+      <w:pPr>
+        <w:ind w:left="1170" w:hanging="1170"/>
+      </w:pPr>
+      <w:r>
+        <w:rPr>
+          <w:b/>
+          <w:color w:val="E76618" w:themeColor="accent4"/>
+        </w:rPr>
+        <w:t>--</w:t>
+      </w:r>
+      <w:r>
+        <w:rPr>
+          <w:b/>
+          <w:color w:val="E76618" w:themeColor="accent4"/>
+        </w:rPr>
+        <w:t>extras</w:t>
+      </w:r>
+      <w:r>
+        <w:tab/>
+      </w:r>
+      <w:r>
+        <w:rPr>
+          <w:rStyle w:val="OptionChar"/>
+        </w:rPr>
+        <w:t xml:space="preserve">Only initialize extras (hooks, gitconfig, </w:t>
+      </w:r>
+      <w:r>
+        <w:rPr>
+          <w:rStyle w:val="OptionChar"/>
+        </w:rPr>
+        <w:t>gitattributes, etc.)</w:t>
+      </w:r>
+      <w:bookmarkStart w:id="0" w:name="_GoBack"/>
+      <w:bookmarkEnd w:id="0"/>
     </w:p>
     <w:p>
       <w:pPr>
@@ -36,10 +90,7 @@
         <w:spacing w:before="240"/>
       </w:pPr>
       <w:r>
-        <w:t xml:space="preserve">multi </w:t>
-      </w:r>
-      <w:r>
-        <w:t>add &lt;path_to_sibling_repo&gt;</w:t>
+        <w:t>multi add &lt;path_to_sibling_repo&gt;</w:t>
       </w:r>
     </w:p>
     <w:p>
@@ -53,19 +104,7 @@
         <w:spacing w:before="240"/>
       </w:pPr>
       <w:r>
-        <w:t xml:space="preserve">multi </w:t>
-      </w:r>
-      <w:r>
-        <w:t>branch</w:t>
-      </w:r>
-      <w:r>
-        <w:t xml:space="preserve"> &lt;</w:t>
-      </w:r>
-      <w:r>
-        <w:t>branch_name</w:t>
-      </w:r>
-      <w:r>
-        <w:t>&gt;</w:t>
+        <w:t>multi branch &lt;branch_name&gt;</w:t>
       </w:r>
       <w:r>
         <w:t xml:space="preserve"> [--force] [--no-track]</w:t>
@@ -145,22 +184,7 @@
         <w:t>multi</w:t>
       </w:r>
       <w:r>
-        <w:t xml:space="preserve"> </w:t>
-      </w:r>
-      <w:r>
-        <w:t>checkout</w:t>
-      </w:r>
-      <w:r>
-        <w:t xml:space="preserve"> &lt;</w:t>
-      </w:r>
-      <w:r>
-        <w:t>ref</w:t>
-      </w:r>
-      <w:r>
-        <w:t>&gt;</w:t>
-      </w:r>
-      <w:r>
-        <w:t xml:space="preserve"> [--latest|--exact]</w:t>
+        <w:t xml:space="preserve"> checkout &lt;ref&gt; [--latest|--exact]</w:t>
       </w:r>
     </w:p>
     <w:p>
@@ -218,22 +242,7 @@
         <w:spacing w:before="240"/>
       </w:pPr>
       <w:r>
-        <w:t xml:space="preserve">multi </w:t>
-      </w:r>
-      <w:r>
-        <w:t>clone</w:t>
-      </w:r>
-      <w:r>
-        <w:t xml:space="preserve"> &lt;</w:t>
-      </w:r>
-      <w:r>
-        <w:t>url</w:t>
-      </w:r>
-      <w:r>
-        <w:t>&gt;</w:t>
-      </w:r>
-      <w:r>
-        <w:t xml:space="preserve"> &lt;directory_name&gt; [&lt;ref&gt;]</w:t>
+        <w:t>multi clone &lt;url&gt; &lt;directory_name&gt; [&lt;ref&gt;]</w:t>
       </w:r>
     </w:p>
     <w:p>
@@ -262,10 +271,7 @@
         <w:spacing w:before="240"/>
       </w:pPr>
       <w:r>
-        <w:t xml:space="preserve">multi </w:t>
-      </w:r>
-      <w:r>
-        <w:t>fetch</w:t>
+        <w:t>multi fetch</w:t>
       </w:r>
     </w:p>
     <w:p>
@@ -282,19 +288,7 @@
         <w:spacing w:before="240"/>
       </w:pPr>
       <w:r>
-        <w:t xml:space="preserve">multi </w:t>
-      </w:r>
-      <w:r>
-        <w:t>install</w:t>
-      </w:r>
-      <w:r>
-        <w:t xml:space="preserve"> [--</w:t>
-      </w:r>
-      <w:r>
-        <w:t>hooks</w:t>
-      </w:r>
-      <w:r>
-        <w:t>]</w:t>
+        <w:t>multi install [--hooks]</w:t>
       </w:r>
     </w:p>
     <w:p>
@@ -336,10 +330,7 @@
         <w:spacing w:before="240"/>
       </w:pPr>
       <w:r>
-        <w:t xml:space="preserve">multi </w:t>
-      </w:r>
-      <w:r>
-        <w:t>remove &lt;path_to_sibling_repo&gt;</w:t>
+        <w:t>multi remove &lt;path_to_sibling_repo&gt;</w:t>
       </w:r>
       <w:r>
         <w:t xml:space="preserve"> [--force]</w:t>
@@ -384,13 +375,8 @@
         <w:spacing w:before="240"/>
       </w:pPr>
       <w:r>
-        <w:t xml:space="preserve">multi </w:t>
-      </w:r>
-      <w:r>
-        <w:t>update [--force] [--commit]</w:t>
-      </w:r>
-      <w:bookmarkStart w:id="0" w:name="_GoBack"/>
-      <w:bookmarkEnd w:id="0"/>
+        <w:t>multi update [--force] [--commit]</w:t>
+      </w:r>
     </w:p>
     <w:p>
       <w:pPr>
@@ -1074,6 +1060,7 @@
   <w:style w:type="character" w:default="1" w:styleId="DefaultParagraphFont">
     <w:name w:val="Default Paragraph Font"/>
     <w:uiPriority w:val="1"/>
+    <w:semiHidden/>
     <w:unhideWhenUsed/>
   </w:style>
   <w:style w:type="table" w:default="1" w:styleId="TableNormal">

</xml_diff>

<commit_message>
Changed --no-track to --no-push in BranchCommand. Updated cheat sheet.
</commit_message>
<xml_diff>
--- a/docs/git-multirepo-cheatsheet.docx
+++ b/docs/git-multirepo-cheatsheet.docx
@@ -81,34 +81,40 @@
         </w:rPr>
         <w:t>gitattributes, etc.)</w:t>
       </w:r>
+    </w:p>
+    <w:p>
+      <w:pPr>
+        <w:pStyle w:val="Heading1"/>
+        <w:spacing w:before="240"/>
+      </w:pPr>
+      <w:r>
+        <w:t>multi add &lt;path_to_sibling_repo&gt;</w:t>
+      </w:r>
+    </w:p>
+    <w:p>
+      <w:r>
+        <w:t>Track an additional dependency with multirepo.</w:t>
+      </w:r>
+    </w:p>
+    <w:p>
+      <w:pPr>
+        <w:pStyle w:val="Heading1"/>
+        <w:spacing w:before="240"/>
+      </w:pPr>
+      <w:r>
+        <w:t>multi branch &lt;branch_name&gt;</w:t>
+      </w:r>
+      <w:r>
+        <w:t xml:space="preserve"> [--force] [--no-</w:t>
+      </w:r>
+      <w:r>
+        <w:t>push</w:t>
+      </w:r>
+      <w:r>
+        <w:t>]</w:t>
+      </w:r>
       <w:bookmarkStart w:id="0" w:name="_GoBack"/>
       <w:bookmarkEnd w:id="0"/>
-    </w:p>
-    <w:p>
-      <w:pPr>
-        <w:pStyle w:val="Heading1"/>
-        <w:spacing w:before="240"/>
-      </w:pPr>
-      <w:r>
-        <w:t>multi add &lt;path_to_sibling_repo&gt;</w:t>
-      </w:r>
-    </w:p>
-    <w:p>
-      <w:r>
-        <w:t>Track an additional dependency with multirepo.</w:t>
-      </w:r>
-    </w:p>
-    <w:p>
-      <w:pPr>
-        <w:pStyle w:val="Heading1"/>
-        <w:spacing w:before="240"/>
-      </w:pPr>
-      <w:r>
-        <w:t>multi branch &lt;branch_name&gt;</w:t>
-      </w:r>
-      <w:r>
-        <w:t xml:space="preserve"> [--force] [--no-track]</w:t>
-      </w:r>
     </w:p>
     <w:p>
       <w:pPr>

</xml_diff>

<commit_message>
Removed removed commands from cheatsheet and readme.
</commit_message>
<xml_diff>
--- a/docs/git-multirepo-cheatsheet.docx
+++ b/docs/git-multirepo-cheatsheet.docx
@@ -113,180 +113,163 @@
       <w:r>
         <w:t>]</w:t>
       </w:r>
+    </w:p>
+    <w:p>
+      <w:pPr>
+        <w:spacing w:before="120"/>
+      </w:pPr>
+      <w:r>
+        <w:t>Create and/or checkout a new branch for all repos.</w:t>
+      </w:r>
+    </w:p>
+    <w:p>
+      <w:pPr>
+        <w:spacing w:before="120"/>
+        <w:ind w:left="1170" w:hanging="1170"/>
+        <w:rPr>
+          <w:rStyle w:val="OptionChar"/>
+        </w:rPr>
+      </w:pPr>
+      <w:r>
+        <w:rPr>
+          <w:b/>
+          <w:color w:val="E76618" w:themeColor="accent4"/>
+        </w:rPr>
+        <w:t>--</w:t>
+      </w:r>
+      <w:r>
+        <w:rPr>
+          <w:b/>
+          <w:color w:val="E76618" w:themeColor="accent4"/>
+        </w:rPr>
+        <w:t>force</w:t>
+      </w:r>
+      <w:r>
+        <w:tab/>
+      </w:r>
+      <w:r>
+        <w:rPr>
+          <w:rStyle w:val="OptionChar"/>
+        </w:rPr>
+        <w:t>Force creating the branch even if the repos contain uncommmitted changes.</w:t>
+      </w:r>
+    </w:p>
+    <w:p>
+      <w:pPr>
+        <w:pStyle w:val="Option"/>
+      </w:pPr>
+      <w:r>
+        <w:rPr>
+          <w:b/>
+          <w:color w:val="E76618" w:themeColor="accent4"/>
+        </w:rPr>
+        <w:t>--</w:t>
+      </w:r>
+      <w:r>
+        <w:rPr>
+          <w:b/>
+          <w:color w:val="E76618" w:themeColor="accent4"/>
+        </w:rPr>
+        <w:t>no-track</w:t>
+      </w:r>
+      <w:r>
+        <w:tab/>
+      </w:r>
+      <w:r>
+        <w:t>Do not configure as a remote-tracking branch on creation.</w:t>
+      </w:r>
+    </w:p>
+    <w:p>
+      <w:pPr>
+        <w:pStyle w:val="Heading1"/>
+        <w:spacing w:before="240"/>
+      </w:pPr>
+      <w:r>
+        <w:t>multi</w:t>
+      </w:r>
+      <w:r>
+        <w:t xml:space="preserve"> checkout &lt;ref&gt; [--latest|--exact]</w:t>
+      </w:r>
+    </w:p>
+    <w:p>
+      <w:pPr>
+        <w:spacing w:before="120"/>
+      </w:pPr>
+      <w:r>
+        <w:t>Checks out the specified commit or branch of the main repo and checks out matching versions of all dependencies.</w:t>
+      </w:r>
+    </w:p>
+    <w:p>
+      <w:pPr>
+        <w:pStyle w:val="Option"/>
+      </w:pPr>
+      <w:r>
+        <w:rPr>
+          <w:b/>
+          <w:color w:val="E76618" w:themeColor="accent4"/>
+        </w:rPr>
+        <w:t>--latest</w:t>
+      </w:r>
+      <w:r>
+        <w:tab/>
+        <w:t>Checkout the HEAD of each dependency branch (as recorded in the lock file) instead of the exact required commits.</w:t>
+      </w:r>
+    </w:p>
+    <w:p>
+      <w:pPr>
+        <w:pStyle w:val="Option"/>
+      </w:pPr>
+      <w:r>
+        <w:rPr>
+          <w:b/>
+          <w:color w:val="E76618" w:themeColor="accent4"/>
+        </w:rPr>
+        <w:t>--</w:t>
+      </w:r>
+      <w:r>
+        <w:rPr>
+          <w:b/>
+          <w:color w:val="E76618" w:themeColor="accent4"/>
+        </w:rPr>
+        <w:t>exact</w:t>
+      </w:r>
+      <w:r>
+        <w:tab/>
+      </w:r>
+      <w:r>
+        <w:t>Checkout the exact specified ref for each repo, regardless of what's stored in the lock file.</w:t>
+      </w:r>
+    </w:p>
+    <w:p>
+      <w:pPr>
+        <w:pStyle w:val="Heading1"/>
+        <w:spacing w:before="240"/>
+      </w:pPr>
+      <w:r>
+        <w:t>multi clone &lt;url&gt; &lt;directory_name&gt; [&lt;ref&gt;]</w:t>
+      </w:r>
+    </w:p>
+    <w:p>
+      <w:pPr>
+        <w:spacing w:before="120"/>
+      </w:pPr>
+      <w:r>
+        <w:t>Clones the specified repository in a subfolder</w:t>
+      </w:r>
+      <w:r>
+        <w:t xml:space="preserve"> (&lt;directory_name&gt;)</w:t>
+      </w:r>
+      <w:r>
+        <w:t xml:space="preserve">, </w:t>
+      </w:r>
+      <w:r>
+        <w:t xml:space="preserve">optionally checks out the specified ref (&lt;ref&gt;) </w:t>
+      </w:r>
+      <w:r>
+        <w:t>then installs it.</w:t>
+      </w:r>
       <w:bookmarkStart w:id="0" w:name="_GoBack"/>
       <w:bookmarkEnd w:id="0"/>
-    </w:p>
-    <w:p>
-      <w:pPr>
-        <w:spacing w:before="120"/>
-      </w:pPr>
-      <w:r>
-        <w:t>Create and/or checkout a new branch for all repos.</w:t>
-      </w:r>
-    </w:p>
-    <w:p>
-      <w:pPr>
-        <w:spacing w:before="120"/>
-        <w:ind w:left="1170" w:hanging="1170"/>
-        <w:rPr>
-          <w:rStyle w:val="OptionChar"/>
-        </w:rPr>
-      </w:pPr>
-      <w:r>
-        <w:rPr>
-          <w:b/>
-          <w:color w:val="E76618" w:themeColor="accent4"/>
-        </w:rPr>
-        <w:t>--</w:t>
-      </w:r>
-      <w:r>
-        <w:rPr>
-          <w:b/>
-          <w:color w:val="E76618" w:themeColor="accent4"/>
-        </w:rPr>
-        <w:t>force</w:t>
-      </w:r>
-      <w:r>
-        <w:tab/>
-      </w:r>
-      <w:r>
-        <w:rPr>
-          <w:rStyle w:val="OptionChar"/>
-        </w:rPr>
-        <w:t>Force creating the branch even if the repos contain uncommmitted changes.</w:t>
-      </w:r>
-    </w:p>
-    <w:p>
-      <w:pPr>
-        <w:pStyle w:val="Option"/>
-      </w:pPr>
-      <w:r>
-        <w:rPr>
-          <w:b/>
-          <w:color w:val="E76618" w:themeColor="accent4"/>
-        </w:rPr>
-        <w:t>--</w:t>
-      </w:r>
-      <w:r>
-        <w:rPr>
-          <w:b/>
-          <w:color w:val="E76618" w:themeColor="accent4"/>
-        </w:rPr>
-        <w:t>no-track</w:t>
-      </w:r>
-      <w:r>
-        <w:tab/>
-      </w:r>
-      <w:r>
-        <w:t>Do not configure as a remote-tracking branch on creation.</w:t>
-      </w:r>
-    </w:p>
-    <w:p>
-      <w:pPr>
-        <w:pStyle w:val="Heading1"/>
-        <w:spacing w:before="240"/>
-      </w:pPr>
-      <w:r>
-        <w:t>multi</w:t>
-      </w:r>
-      <w:r>
-        <w:t xml:space="preserve"> checkout &lt;ref&gt; [--latest|--exact]</w:t>
-      </w:r>
-    </w:p>
-    <w:p>
-      <w:pPr>
-        <w:spacing w:before="120"/>
-      </w:pPr>
-      <w:r>
-        <w:t>Checks out the specified commit or branch of the main repo and checks out matching versions of all dependencies.</w:t>
-      </w:r>
-    </w:p>
-    <w:p>
-      <w:pPr>
-        <w:pStyle w:val="Option"/>
-      </w:pPr>
-      <w:r>
-        <w:rPr>
-          <w:b/>
-          <w:color w:val="E76618" w:themeColor="accent4"/>
-        </w:rPr>
-        <w:t>--latest</w:t>
-      </w:r>
-      <w:r>
-        <w:tab/>
-        <w:t>Checkout the HEAD of each dependency branch (as recorded in the lock file) instead of the exact required commits.</w:t>
-      </w:r>
-    </w:p>
-    <w:p>
-      <w:pPr>
-        <w:pStyle w:val="Option"/>
-      </w:pPr>
-      <w:r>
-        <w:rPr>
-          <w:b/>
-          <w:color w:val="E76618" w:themeColor="accent4"/>
-        </w:rPr>
-        <w:t>--</w:t>
-      </w:r>
-      <w:r>
-        <w:rPr>
-          <w:b/>
-          <w:color w:val="E76618" w:themeColor="accent4"/>
-        </w:rPr>
-        <w:t>exact</w:t>
-      </w:r>
-      <w:r>
-        <w:tab/>
-      </w:r>
-      <w:r>
-        <w:t>Checkout the exact specified ref for each repo, regardless of what's stored in the lock file.</w:t>
-      </w:r>
-    </w:p>
-    <w:p>
-      <w:pPr>
-        <w:pStyle w:val="Heading1"/>
-        <w:spacing w:before="240"/>
-      </w:pPr>
-      <w:r>
-        <w:t>multi clone &lt;url&gt; &lt;directory_name&gt; [&lt;ref&gt;]</w:t>
-      </w:r>
-    </w:p>
-    <w:p>
-      <w:pPr>
-        <w:spacing w:before="120"/>
-      </w:pPr>
-      <w:r>
-        <w:t>Clones the specified repository in a subfolder</w:t>
-      </w:r>
-      <w:r>
-        <w:t xml:space="preserve"> (&lt;directory_name&gt;)</w:t>
-      </w:r>
-      <w:r>
-        <w:t xml:space="preserve">, </w:t>
-      </w:r>
-      <w:r>
-        <w:t xml:space="preserve">optionally checks out the specified ref (&lt;ref&gt;) </w:t>
-      </w:r>
-      <w:r>
-        <w:t>then installs it.</w:t>
-      </w:r>
-    </w:p>
-    <w:p>
-      <w:pPr>
-        <w:pStyle w:val="Heading1"/>
-        <w:spacing w:before="240"/>
-      </w:pPr>
-      <w:r>
-        <w:t>multi fetch</w:t>
-      </w:r>
-    </w:p>
-    <w:p>
-      <w:pPr>
-        <w:spacing w:before="120"/>
-      </w:pPr>
-      <w:r>
-        <w:t>Performs a git fetch on all dependencies.</w:t>
-      </w:r>
     </w:p>
     <w:p>
       <w:pPr>

</xml_diff>

<commit_message>
95592358 : Updated cheat sheet with new commands and flags.
</commit_message>
<xml_diff>
--- a/docs/git-multirepo-cheatsheet.docx
+++ b/docs/git-multirepo-cheatsheet.docx
@@ -30,70 +30,67 @@
           <w:lang w:val="fr-CA"/>
         </w:rPr>
       </w:pPr>
-      <w:r>
-        <w:rPr>
-          <w:lang w:val="fr-CA"/>
-        </w:rPr>
-        <w:t>multi init</w:t>
-      </w:r>
-      <w:r>
-        <w:rPr>
-          <w:lang w:val="fr-CA"/>
-        </w:rPr>
-        <w:t xml:space="preserve"> [--extras]</w:t>
-      </w:r>
-    </w:p>
-    <w:p>
-      <w:r>
-        <w:t>Initialize the current repository as a multirepo project.</w:t>
-      </w:r>
-    </w:p>
-    <w:p>
-      <w:pPr>
-        <w:ind w:left="1170" w:hanging="1170"/>
-      </w:pPr>
-      <w:r>
-        <w:rPr>
-          <w:b/>
-          <w:color w:val="E76618" w:themeColor="accent4"/>
-        </w:rPr>
-        <w:t>--</w:t>
-      </w:r>
-      <w:r>
-        <w:rPr>
-          <w:b/>
-          <w:color w:val="E76618" w:themeColor="accent4"/>
-        </w:rPr>
-        <w:t>extras</w:t>
-      </w:r>
-      <w:r>
-        <w:tab/>
-      </w:r>
-      <w:r>
-        <w:rPr>
-          <w:rStyle w:val="OptionChar"/>
-        </w:rPr>
-        <w:t xml:space="preserve">Only initialize extras (hooks, gitconfig, </w:t>
-      </w:r>
-      <w:r>
-        <w:rPr>
-          <w:rStyle w:val="OptionChar"/>
-        </w:rPr>
-        <w:t>gitattributes, etc.)</w:t>
-      </w:r>
+      <w:bookmarkStart w:id="0" w:name="_GoBack"/>
+      <w:bookmarkEnd w:id="0"/>
     </w:p>
     <w:p>
       <w:pPr>
         <w:pStyle w:val="Heading1"/>
         <w:spacing w:before="240"/>
-      </w:pPr>
-      <w:r>
-        <w:t>multi add &lt;path_to_sibling_repo&gt;</w:t>
-      </w:r>
-    </w:p>
-    <w:p>
-      <w:r>
-        <w:t>Track an additional dependency with multirepo.</w:t>
+        <w:rPr>
+          <w:lang w:val="fr-CA"/>
+        </w:rPr>
+      </w:pPr>
+      <w:r>
+        <w:rPr>
+          <w:lang w:val="fr-CA"/>
+        </w:rPr>
+        <w:t>multi init</w:t>
+      </w:r>
+      <w:r>
+        <w:rPr>
+          <w:lang w:val="fr-CA"/>
+        </w:rPr>
+        <w:t xml:space="preserve"> [--extras]</w:t>
+      </w:r>
+    </w:p>
+    <w:p>
+      <w:r>
+        <w:t>Initialize the current repository as a multirepo project.</w:t>
+      </w:r>
+    </w:p>
+    <w:p>
+      <w:pPr>
+        <w:ind w:left="1170" w:hanging="1170"/>
+      </w:pPr>
+      <w:r>
+        <w:rPr>
+          <w:b/>
+          <w:color w:val="E76618" w:themeColor="accent4"/>
+        </w:rPr>
+        <w:t>--</w:t>
+      </w:r>
+      <w:r>
+        <w:rPr>
+          <w:b/>
+          <w:color w:val="E76618" w:themeColor="accent4"/>
+        </w:rPr>
+        <w:t>extras</w:t>
+      </w:r>
+      <w:r>
+        <w:tab/>
+      </w:r>
+      <w:r>
+        <w:rPr>
+          <w:rStyle w:val="OptionChar"/>
+        </w:rPr>
+        <w:t xml:space="preserve">Only initialize extras (hooks, gitconfig, </w:t>
+      </w:r>
+      <w:r>
+        <w:rPr>
+          <w:rStyle w:val="OptionChar"/>
+        </w:rPr>
+        <w:t>gitattributes, etc.)</w:t>
       </w:r>
     </w:p>
     <w:p>
@@ -102,6 +99,20 @@
         <w:spacing w:before="240"/>
       </w:pPr>
       <w:r>
+        <w:t>multi add &lt;path_to_sibling_repo&gt;</w:t>
+      </w:r>
+    </w:p>
+    <w:p>
+      <w:r>
+        <w:t>Track an additional dependency with multirepo.</w:t>
+      </w:r>
+    </w:p>
+    <w:p>
+      <w:pPr>
+        <w:pStyle w:val="Heading1"/>
+        <w:spacing w:before="240"/>
+      </w:pPr>
+      <w:r>
         <w:t>multi branch &lt;branch_name&gt;</w:t>
       </w:r>
       <w:r>
@@ -268,8 +279,6 @@
       <w:r>
         <w:t>then installs it.</w:t>
       </w:r>
-      <w:bookmarkStart w:id="0" w:name="_GoBack"/>
-      <w:bookmarkEnd w:id="0"/>
     </w:p>
     <w:p>
       <w:pPr>
@@ -277,52 +286,470 @@
         <w:spacing w:before="240"/>
       </w:pPr>
       <w:r>
-        <w:t>multi install [--hooks]</w:t>
-      </w:r>
-    </w:p>
-    <w:p>
-      <w:pPr>
-        <w:spacing w:before="120"/>
-      </w:pPr>
-      <w:r>
-        <w:t>Clones and checks out dependencies as defined in the version-controlled multirepo metadata files and installs git-multirepo's local git hooks.</w:t>
-      </w:r>
-    </w:p>
-    <w:p>
-      <w:pPr>
-        <w:pStyle w:val="Option"/>
-      </w:pPr>
-      <w:r>
-        <w:rPr>
-          <w:b/>
-          <w:color w:val="E76618" w:themeColor="accent4"/>
-        </w:rPr>
-        <w:t>--</w:t>
-      </w:r>
-      <w:r>
-        <w:rPr>
-          <w:b/>
-          <w:color w:val="E76618" w:themeColor="accent4"/>
-        </w:rPr>
-        <w:t>hooks</w:t>
-      </w:r>
-      <w:r>
-        <w:tab/>
-      </w:r>
-      <w:r>
-        <w:t>Only install local git hooks.</w:t>
+        <w:t xml:space="preserve">multi </w:t>
+      </w:r>
+      <w:r>
+        <w:t>do</w:t>
+      </w:r>
+      <w:r>
+        <w:t xml:space="preserve"> </w:t>
+      </w:r>
+      <w:r>
+        <w:t>"</w:t>
+      </w:r>
+      <w:r>
+        <w:t>&lt;</w:t>
+      </w:r>
+      <w:r>
+        <w:t>command</w:t>
+      </w:r>
+      <w:r>
+        <w:t>&gt;</w:t>
+      </w:r>
+      <w:r>
+        <w:t>"</w:t>
       </w:r>
     </w:p>
     <w:p>
       <w:pPr>
         <w:pStyle w:val="Heading1"/>
         <w:spacing w:before="240"/>
+        <w:rPr>
+          <w:rFonts w:ascii="HelveticaNeueLT Pro 55 Roman" w:eastAsiaTheme="minorEastAsia" w:hAnsi="HelveticaNeueLT Pro 55 Roman" w:cstheme="minorBidi"/>
+          <w:color w:val="3A3A3A" w:themeColor="background2" w:themeShade="40"/>
+          <w:sz w:val="20"/>
+          <w:szCs w:val="20"/>
+        </w:rPr>
+      </w:pPr>
+      <w:r>
+        <w:rPr>
+          <w:rFonts w:ascii="HelveticaNeueLT Pro 55 Roman" w:eastAsiaTheme="minorEastAsia" w:hAnsi="HelveticaNeueLT Pro 55 Roman" w:cstheme="minorBidi"/>
+          <w:color w:val="3A3A3A" w:themeColor="background2" w:themeShade="40"/>
+          <w:sz w:val="20"/>
+          <w:szCs w:val="20"/>
+        </w:rPr>
+        <w:t>Perform an arbitrary Git operation in the main repository, dependency</w:t>
+      </w:r>
+      <w:r>
+        <w:rPr>
+          <w:rFonts w:ascii="HelveticaNeueLT Pro 55 Roman" w:eastAsiaTheme="minorEastAsia" w:hAnsi="HelveticaNeueLT Pro 55 Roman" w:cstheme="minorBidi"/>
+          <w:color w:val="3A3A3A" w:themeColor="background2" w:themeShade="40"/>
+          <w:sz w:val="20"/>
+          <w:szCs w:val="20"/>
+        </w:rPr>
+        <w:t xml:space="preserve"> </w:t>
+      </w:r>
+      <w:r>
+        <w:rPr>
+          <w:rFonts w:ascii="HelveticaNeueLT Pro 55 Roman" w:eastAsiaTheme="minorEastAsia" w:hAnsi="HelveticaNeueLT Pro 55 Roman" w:cstheme="minorBidi"/>
+          <w:color w:val="3A3A3A" w:themeColor="background2" w:themeShade="40"/>
+          <w:sz w:val="20"/>
+          <w:szCs w:val="20"/>
+        </w:rPr>
+        <w:t>repositories or all repositories.</w:t>
+      </w:r>
+    </w:p>
+    <w:p>
+      <w:pPr>
+        <w:pStyle w:val="Option"/>
+      </w:pPr>
+      <w:r>
+        <w:rPr>
+          <w:b/>
+          <w:color w:val="E76618" w:themeColor="accent4"/>
+        </w:rPr>
+        <w:t>--</w:t>
+      </w:r>
+      <w:r>
+        <w:rPr>
+          <w:b/>
+          <w:color w:val="E76618" w:themeColor="accent4"/>
+        </w:rPr>
+        <w:t>all</w:t>
+      </w:r>
+      <w:r>
+        <w:tab/>
+      </w:r>
+      <w:r>
+        <w:t>Perform the operation in the main repository and all dependencies.</w:t>
+      </w:r>
+    </w:p>
+    <w:p>
+      <w:pPr>
+        <w:pStyle w:val="Option"/>
+      </w:pPr>
+      <w:r>
+        <w:rPr>
+          <w:b/>
+          <w:color w:val="E76618" w:themeColor="accent4"/>
+        </w:rPr>
+        <w:t>--</w:t>
+      </w:r>
+      <w:r>
+        <w:rPr>
+          <w:b/>
+          <w:color w:val="E76618" w:themeColor="accent4"/>
+        </w:rPr>
+        <w:t>main</w:t>
+      </w:r>
+      <w:r>
+        <w:tab/>
+      </w:r>
+      <w:r>
+        <w:t>Perform the operation in the main repository only.</w:t>
+      </w:r>
+    </w:p>
+    <w:p>
+      <w:pPr>
+        <w:pStyle w:val="Option"/>
+      </w:pPr>
+      <w:r>
+        <w:rPr>
+          <w:b/>
+          <w:color w:val="E76618" w:themeColor="accent4"/>
+        </w:rPr>
+        <w:t>--</w:t>
+      </w:r>
+      <w:r>
+        <w:rPr>
+          <w:b/>
+          <w:color w:val="E76618" w:themeColor="accent4"/>
+        </w:rPr>
+        <w:t>deps</w:t>
+      </w:r>
+      <w:r>
+        <w:tab/>
+      </w:r>
+      <w:r>
+        <w:t>Perform the operation in dependencies only.</w:t>
+      </w:r>
+    </w:p>
+    <w:p>
+      <w:pPr>
+        <w:pStyle w:val="Heading1"/>
+        <w:spacing w:before="240"/>
+      </w:pPr>
+      <w:r>
+        <w:t xml:space="preserve">multi </w:t>
+      </w:r>
+      <w:r>
+        <w:t>graph</w:t>
+      </w:r>
+    </w:p>
+    <w:p>
+      <w:pPr>
+        <w:pStyle w:val="Heading1"/>
+        <w:spacing w:before="240"/>
+        <w:rPr>
+          <w:rFonts w:ascii="HelveticaNeueLT Pro 55 Roman" w:eastAsiaTheme="minorEastAsia" w:hAnsi="HelveticaNeueLT Pro 55 Roman" w:cstheme="minorBidi"/>
+          <w:color w:val="3A3A3A" w:themeColor="background2" w:themeShade="40"/>
+          <w:sz w:val="20"/>
+          <w:szCs w:val="20"/>
+        </w:rPr>
+      </w:pPr>
+      <w:r>
+        <w:rPr>
+          <w:rFonts w:ascii="HelveticaNeueLT Pro 55 Roman" w:eastAsiaTheme="minorEastAsia" w:hAnsi="HelveticaNeueLT Pro 55 Roman" w:cstheme="minorBidi"/>
+          <w:color w:val="3A3A3A" w:themeColor="background2" w:themeShade="40"/>
+          <w:sz w:val="20"/>
+          <w:szCs w:val="20"/>
+        </w:rPr>
+        <w:t>Graphs the dependency tree from the current repository.</w:t>
+      </w:r>
+    </w:p>
+    <w:p>
+      <w:pPr>
+        <w:pStyle w:val="Heading1"/>
+        <w:spacing w:before="240"/>
+        <w:rPr>
+          <w:rFonts w:ascii="HelveticaNeueLT Pro 55 Roman" w:eastAsiaTheme="minorEastAsia" w:hAnsi="HelveticaNeueLT Pro 55 Roman" w:cstheme="minorBidi"/>
+          <w:color w:val="3A3A3A" w:themeColor="background2" w:themeShade="40"/>
+          <w:sz w:val="20"/>
+          <w:szCs w:val="20"/>
+        </w:rPr>
+      </w:pPr>
+      <w:r>
+        <w:t>multi install [--hooks</w:t>
+      </w:r>
+      <w:r>
+        <w:t>|--ci</w:t>
+      </w:r>
+      <w:r>
+        <w:t>]</w:t>
+      </w:r>
+    </w:p>
+    <w:p>
+      <w:pPr>
+        <w:spacing w:before="120"/>
+      </w:pPr>
+      <w:r>
+        <w:t>Clones and checks out dependencies as defined in the version-controlled multirepo metadata files and installs git-multirepo's local git hooks.</w:t>
+      </w:r>
+    </w:p>
+    <w:p>
+      <w:pPr>
+        <w:pStyle w:val="Option"/>
+      </w:pPr>
+      <w:r>
+        <w:rPr>
+          <w:b/>
+          <w:color w:val="E76618" w:themeColor="accent4"/>
+        </w:rPr>
+        <w:t>--</w:t>
+      </w:r>
+      <w:r>
+        <w:rPr>
+          <w:b/>
+          <w:color w:val="E76618" w:themeColor="accent4"/>
+        </w:rPr>
+        <w:t>hooks</w:t>
+      </w:r>
+      <w:r>
+        <w:tab/>
+      </w:r>
+      <w:r>
+        <w:t>Only install local git hooks.</w:t>
+      </w:r>
+    </w:p>
+    <w:p>
+      <w:pPr>
+        <w:pStyle w:val="Option"/>
+      </w:pPr>
+      <w:r>
+        <w:rPr>
+          <w:b/>
+          <w:color w:val="E76618" w:themeColor="accent4"/>
+        </w:rPr>
+        <w:t>--</w:t>
+      </w:r>
+      <w:r>
+        <w:rPr>
+          <w:b/>
+          <w:color w:val="E76618" w:themeColor="accent4"/>
+        </w:rPr>
+        <w:t>ci</w:t>
+      </w:r>
+      <w:r>
+        <w:tab/>
+      </w:r>
+      <w:r>
+        <w:t xml:space="preserve">Perform a continuous-integration-aware install </w:t>
+      </w:r>
+      <w:r>
+        <w:t>(such as on a CI build server or agent).</w:t>
+      </w:r>
+    </w:p>
+    <w:p>
+      <w:pPr>
+        <w:pStyle w:val="Heading1"/>
+        <w:spacing w:before="240"/>
+      </w:pPr>
+      <w:r>
+        <w:t xml:space="preserve">multi </w:t>
+      </w:r>
+      <w:r>
+        <w:t>merge</w:t>
+      </w:r>
+      <w:r>
+        <w:t xml:space="preserve"> &lt;ref&gt; [--latest|--exact]</w:t>
+      </w:r>
+    </w:p>
+    <w:p>
+      <w:pPr>
+        <w:spacing w:before="120"/>
+      </w:pPr>
+      <w:r>
+        <w:t>Performs a git merge on all dependencies and the main repo, in the proper order.</w:t>
+      </w:r>
+    </w:p>
+    <w:p>
+      <w:pPr>
+        <w:pStyle w:val="Option"/>
+      </w:pPr>
+      <w:r>
+        <w:rPr>
+          <w:b/>
+          <w:color w:val="E76618" w:themeColor="accent4"/>
+        </w:rPr>
+        <w:lastRenderedPageBreak/>
+        <w:t>--latest</w:t>
+      </w:r>
+      <w:r>
+        <w:tab/>
+      </w:r>
+      <w:r>
+        <w:t>Merge</w:t>
+      </w:r>
+      <w:r>
+        <w:t xml:space="preserve"> the HEAD of each dependency branch (as recorded in the lock file) instead of the exact required commits.</w:t>
+      </w:r>
+    </w:p>
+    <w:p>
+      <w:pPr>
+        <w:pStyle w:val="Option"/>
+      </w:pPr>
+      <w:r>
+        <w:rPr>
+          <w:b/>
+          <w:color w:val="E76618" w:themeColor="accent4"/>
+        </w:rPr>
+        <w:t>--</w:t>
+      </w:r>
+      <w:r>
+        <w:rPr>
+          <w:b/>
+          <w:color w:val="E76618" w:themeColor="accent4"/>
+        </w:rPr>
+        <w:t>exact</w:t>
+      </w:r>
+      <w:r>
+        <w:tab/>
+      </w:r>
+      <w:r>
+        <w:t xml:space="preserve">Merge </w:t>
+      </w:r>
+      <w:r>
+        <w:t>the exact specified ref for each repo, regardless of what's stored in the lock file.</w:t>
+      </w:r>
+    </w:p>
+    <w:p>
+      <w:pPr>
+        <w:pStyle w:val="Heading1"/>
+        <w:spacing w:before="240"/>
+      </w:pPr>
+      <w:r>
+        <w:t xml:space="preserve">multi </w:t>
+      </w:r>
+      <w:r>
+        <w:t>open</w:t>
+      </w:r>
+      <w:r>
+        <w:t xml:space="preserve"> [</w:t>
+      </w:r>
+      <w:r>
+        <w:t>--all (default)|</w:t>
+      </w:r>
+      <w:r>
+        <w:t>--</w:t>
+      </w:r>
+      <w:r>
+        <w:t>main</w:t>
+      </w:r>
+      <w:r>
+        <w:t>|--</w:t>
+      </w:r>
+      <w:r>
+        <w:t>deps</w:t>
+      </w:r>
+      <w:r>
+        <w:t>]</w:t>
+      </w:r>
+    </w:p>
+    <w:p>
+      <w:pPr>
+        <w:spacing w:before="120"/>
+      </w:pPr>
+      <w:r>
+        <w:t>Opens repositories in the OS's file explorer.</w:t>
+      </w:r>
+    </w:p>
+    <w:p>
+      <w:pPr>
+        <w:pStyle w:val="Option"/>
+      </w:pPr>
+      <w:r>
+        <w:rPr>
+          <w:b/>
+          <w:color w:val="E76618" w:themeColor="accent4"/>
+        </w:rPr>
+        <w:t>--</w:t>
+      </w:r>
+      <w:r>
+        <w:rPr>
+          <w:b/>
+          <w:color w:val="E76618" w:themeColor="accent4"/>
+        </w:rPr>
+        <w:t>all</w:t>
+      </w:r>
+      <w:r>
+        <w:tab/>
+      </w:r>
+      <w:r>
+        <w:t>Open the main repository and all dependencies.</w:t>
+      </w:r>
+    </w:p>
+    <w:p>
+      <w:pPr>
+        <w:pStyle w:val="Option"/>
+      </w:pPr>
+      <w:r>
+        <w:rPr>
+          <w:b/>
+          <w:color w:val="E76618" w:themeColor="accent4"/>
+        </w:rPr>
+        <w:t>--</w:t>
+      </w:r>
+      <w:r>
+        <w:rPr>
+          <w:b/>
+          <w:color w:val="E76618" w:themeColor="accent4"/>
+        </w:rPr>
+        <w:t>main</w:t>
+      </w:r>
+      <w:r>
+        <w:tab/>
+      </w:r>
+      <w:r>
+        <w:t>Open the main repository.</w:t>
+      </w:r>
+    </w:p>
+    <w:p>
+      <w:pPr>
+        <w:pStyle w:val="Option"/>
+      </w:pPr>
+      <w:r>
+        <w:rPr>
+          <w:b/>
+          <w:color w:val="E76618" w:themeColor="accent4"/>
+        </w:rPr>
+        <w:t>--</w:t>
+      </w:r>
+      <w:r>
+        <w:rPr>
+          <w:b/>
+          <w:color w:val="E76618" w:themeColor="accent4"/>
+        </w:rPr>
+        <w:t>deps</w:t>
+      </w:r>
+      <w:r>
+        <w:tab/>
+      </w:r>
+      <w:r>
+        <w:t>Open</w:t>
+      </w:r>
+      <w:r>
+        <w:t xml:space="preserve"> dependencies</w:t>
+      </w:r>
+      <w:r>
+        <w:t>.</w:t>
+      </w:r>
+    </w:p>
+    <w:p>
+      <w:pPr>
+        <w:pStyle w:val="Heading1"/>
+        <w:spacing w:before="240"/>
       </w:pPr>
       <w:r>
         <w:t>multi remove &lt;path_to_sibling_repo&gt;</w:t>
       </w:r>
       <w:r>
-        <w:t xml:space="preserve"> [--force]</w:t>
+        <w:t xml:space="preserve"> [--</w:t>
+      </w:r>
+      <w:r>
+        <w:t>delete</w:t>
+      </w:r>
+      <w:r>
+        <w:t>]</w:t>
       </w:r>
     </w:p>
     <w:p>
@@ -349,7 +776,7 @@
           <w:b/>
           <w:color w:val="E76618" w:themeColor="accent4"/>
         </w:rPr>
-        <w:t>force</w:t>
+        <w:t>delete</w:t>
       </w:r>
       <w:r>
         <w:tab/>

</xml_diff>

<commit_message>
96311404 : Added MultiUpdate flags to cheat sheet.
</commit_message>
<xml_diff>
--- a/docs/git-multirepo-cheatsheet.docx
+++ b/docs/git-multirepo-cheatsheet.docx
@@ -30,8 +30,6 @@
           <w:lang w:val="fr-CA"/>
         </w:rPr>
       </w:pPr>
-      <w:bookmarkStart w:id="0" w:name="_GoBack"/>
-      <w:bookmarkEnd w:id="0"/>
     </w:p>
     <w:p>
       <w:pPr>
@@ -286,25 +284,13 @@
         <w:spacing w:before="240"/>
       </w:pPr>
       <w:r>
-        <w:t xml:space="preserve">multi </w:t>
-      </w:r>
-      <w:r>
-        <w:t>do</w:t>
-      </w:r>
-      <w:r>
-        <w:t xml:space="preserve"> </w:t>
+        <w:t xml:space="preserve">multi do </w:t>
       </w:r>
       <w:r>
         <w:t>"</w:t>
       </w:r>
       <w:r>
-        <w:t>&lt;</w:t>
-      </w:r>
-      <w:r>
-        <w:t>command</w:t>
-      </w:r>
-      <w:r>
-        <w:t>&gt;</w:t>
+        <w:t>&lt;command&gt;</w:t>
       </w:r>
       <w:r>
         <w:t>"</w:t>
@@ -430,10 +416,7 @@
         <w:spacing w:before="240"/>
       </w:pPr>
       <w:r>
-        <w:t xml:space="preserve">multi </w:t>
-      </w:r>
-      <w:r>
-        <w:t>graph</w:t>
+        <w:t>multi graph</w:t>
       </w:r>
     </w:p>
     <w:p>
@@ -545,13 +528,7 @@
         <w:spacing w:before="240"/>
       </w:pPr>
       <w:r>
-        <w:t xml:space="preserve">multi </w:t>
-      </w:r>
-      <w:r>
-        <w:t>merge</w:t>
-      </w:r>
-      <w:r>
-        <w:t xml:space="preserve"> &lt;ref&gt; [--latest|--exact]</w:t>
+        <w:t>multi merge &lt;ref&gt; [--latest|--exact]</w:t>
       </w:r>
     </w:p>
     <w:p>
@@ -618,31 +595,7 @@
         <w:spacing w:before="240"/>
       </w:pPr>
       <w:r>
-        <w:t xml:space="preserve">multi </w:t>
-      </w:r>
-      <w:r>
-        <w:t>open</w:t>
-      </w:r>
-      <w:r>
-        <w:t xml:space="preserve"> [</w:t>
-      </w:r>
-      <w:r>
-        <w:t>--all (default)|</w:t>
-      </w:r>
-      <w:r>
-        <w:t>--</w:t>
-      </w:r>
-      <w:r>
-        <w:t>main</w:t>
-      </w:r>
-      <w:r>
-        <w:t>|--</w:t>
-      </w:r>
-      <w:r>
-        <w:t>deps</w:t>
-      </w:r>
-      <w:r>
-        <w:t>]</w:t>
+        <w:t>multi open [--all (default)|--main|--deps]</w:t>
       </w:r>
     </w:p>
     <w:p>
@@ -791,7 +744,16 @@
         <w:spacing w:before="240"/>
       </w:pPr>
       <w:r>
-        <w:t>multi update [--force] [--commit]</w:t>
+        <w:t xml:space="preserve">multi update </w:t>
+      </w:r>
+      <w:r>
+        <w:t>[--all (default)|--main|--deps]</w:t>
+      </w:r>
+      <w:r>
+        <w:t xml:space="preserve"> </w:t>
+      </w:r>
+      <w:r>
+        <w:t>[--force] [--commit]</w:t>
       </w:r>
     </w:p>
     <w:p>
@@ -801,6 +763,95 @@
       <w:r>
         <w:t>Removes the specified dependency from multirepo.</w:t>
       </w:r>
+    </w:p>
+    <w:p>
+      <w:pPr>
+        <w:pStyle w:val="Option"/>
+      </w:pPr>
+      <w:r>
+        <w:rPr>
+          <w:b/>
+          <w:color w:val="E76618" w:themeColor="accent4"/>
+        </w:rPr>
+        <w:t>--</w:t>
+      </w:r>
+      <w:r>
+        <w:rPr>
+          <w:b/>
+          <w:color w:val="E76618" w:themeColor="accent4"/>
+        </w:rPr>
+        <w:t>all</w:t>
+      </w:r>
+      <w:r>
+        <w:tab/>
+      </w:r>
+      <w:r>
+        <w:t xml:space="preserve">Update </w:t>
+      </w:r>
+      <w:r>
+        <w:t>the main repository and all dependencies.</w:t>
+      </w:r>
+    </w:p>
+    <w:p>
+      <w:pPr>
+        <w:pStyle w:val="Option"/>
+      </w:pPr>
+      <w:r>
+        <w:rPr>
+          <w:b/>
+          <w:color w:val="E76618" w:themeColor="accent4"/>
+        </w:rPr>
+        <w:t>--</w:t>
+      </w:r>
+      <w:r>
+        <w:rPr>
+          <w:b/>
+          <w:color w:val="E76618" w:themeColor="accent4"/>
+        </w:rPr>
+        <w:t>main</w:t>
+      </w:r>
+      <w:r>
+        <w:tab/>
+      </w:r>
+      <w:r>
+        <w:t xml:space="preserve">Update </w:t>
+      </w:r>
+      <w:r>
+        <w:t>the main repository.</w:t>
+      </w:r>
+    </w:p>
+    <w:p>
+      <w:pPr>
+        <w:pStyle w:val="Option"/>
+      </w:pPr>
+      <w:r>
+        <w:rPr>
+          <w:b/>
+          <w:color w:val="E76618" w:themeColor="accent4"/>
+        </w:rPr>
+        <w:t>--</w:t>
+      </w:r>
+      <w:r>
+        <w:rPr>
+          <w:b/>
+          <w:color w:val="E76618" w:themeColor="accent4"/>
+        </w:rPr>
+        <w:t>deps</w:t>
+      </w:r>
+      <w:r>
+        <w:tab/>
+      </w:r>
+      <w:r>
+        <w:t>Update</w:t>
+      </w:r>
+      <w:r>
+        <w:t xml:space="preserve"> dependencies</w:t>
+      </w:r>
+      <w:r>
+        <w:t>.</w:t>
+      </w:r>
+      <w:bookmarkStart w:id="0" w:name="_GoBack"/>
+      <w:bookmarkEnd w:id="0"/>
     </w:p>
     <w:p>
       <w:pPr>

</xml_diff>

<commit_message>
100046438 + 100012088 : Updated UpdateCommand info and added InspectCommand to cheat sheet.
</commit_message>
<xml_diff>
--- a/docs/git-multirepo-cheatsheet.docx
+++ b/docs/git-multirepo-cheatsheet.docx
@@ -8,53 +8,57 @@
         <w:tabs>
           <w:tab w:val="center" w:pos="5400"/>
         </w:tabs>
-        <w:rPr>
-          <w:lang w:val="fr-CA"/>
-        </w:rPr>
       </w:pPr>
       <w:r>
         <w:tab/>
       </w:r>
-      <w:r>
-        <w:rPr>
-          <w:lang w:val="fr-CA"/>
-        </w:rPr>
+      <w:proofErr w:type="spellStart"/>
+      <w:proofErr w:type="gramStart"/>
+      <w:r>
         <w:t>git-multirepo</w:t>
       </w:r>
+      <w:proofErr w:type="spellEnd"/>
+      <w:proofErr w:type="gramEnd"/>
     </w:p>
     <w:p>
       <w:pPr>
         <w:pStyle w:val="Heading1"/>
         <w:spacing w:before="240"/>
-        <w:rPr>
-          <w:lang w:val="fr-CA"/>
-        </w:rPr>
       </w:pPr>
     </w:p>
     <w:p>
       <w:pPr>
         <w:pStyle w:val="Heading1"/>
         <w:spacing w:before="240"/>
-        <w:rPr>
-          <w:lang w:val="fr-CA"/>
-        </w:rPr>
-      </w:pPr>
-      <w:r>
-        <w:rPr>
-          <w:lang w:val="fr-CA"/>
-        </w:rPr>
-        <w:t>multi init</w:t>
-      </w:r>
-      <w:r>
-        <w:rPr>
-          <w:lang w:val="fr-CA"/>
-        </w:rPr>
+      </w:pPr>
+      <w:proofErr w:type="gramStart"/>
+      <w:r>
+        <w:t>multi</w:t>
+      </w:r>
+      <w:proofErr w:type="gramEnd"/>
+      <w:r>
+        <w:t xml:space="preserve"> </w:t>
+      </w:r>
+      <w:proofErr w:type="spellStart"/>
+      <w:r>
+        <w:t>init</w:t>
+      </w:r>
+      <w:proofErr w:type="spellEnd"/>
+      <w:r>
         <w:t xml:space="preserve"> [--extras]</w:t>
       </w:r>
     </w:p>
     <w:p>
       <w:r>
-        <w:t>Initialize the current repository as a multirepo project.</w:t>
+        <w:t xml:space="preserve">Initialize the current repository as a </w:t>
+      </w:r>
+      <w:proofErr w:type="spellStart"/>
+      <w:r>
+        <w:t>multirepo</w:t>
+      </w:r>
+      <w:proofErr w:type="spellEnd"/>
+      <w:r>
+        <w:t xml:space="preserve"> project.</w:t>
       </w:r>
     </w:p>
     <w:p>
@@ -78,17 +82,47 @@
       <w:r>
         <w:tab/>
       </w:r>
+      <w:proofErr w:type="gramStart"/>
       <w:r>
         <w:rPr>
           <w:rStyle w:val="OptionChar"/>
         </w:rPr>
-        <w:t xml:space="preserve">Only initialize extras (hooks, gitconfig, </w:t>
-      </w:r>
+        <w:t>Only</w:t>
+      </w:r>
+      <w:proofErr w:type="gramEnd"/>
       <w:r>
         <w:rPr>
           <w:rStyle w:val="OptionChar"/>
         </w:rPr>
-        <w:t>gitattributes, etc.)</w:t>
+        <w:t xml:space="preserve"> initialize extras (hooks, </w:t>
+      </w:r>
+      <w:proofErr w:type="spellStart"/>
+      <w:r>
+        <w:rPr>
+          <w:rStyle w:val="OptionChar"/>
+        </w:rPr>
+        <w:t>gitconfig</w:t>
+      </w:r>
+      <w:proofErr w:type="spellEnd"/>
+      <w:r>
+        <w:rPr>
+          <w:rStyle w:val="OptionChar"/>
+        </w:rPr>
+        <w:t xml:space="preserve">, </w:t>
+      </w:r>
+      <w:proofErr w:type="spellStart"/>
+      <w:r>
+        <w:rPr>
+          <w:rStyle w:val="OptionChar"/>
+        </w:rPr>
+        <w:t>gitattributes</w:t>
+      </w:r>
+      <w:proofErr w:type="spellEnd"/>
+      <w:r>
+        <w:rPr>
+          <w:rStyle w:val="OptionChar"/>
+        </w:rPr>
+        <w:t>, etc.)</w:t>
       </w:r>
     </w:p>
     <w:p>
@@ -96,13 +130,34 @@
         <w:pStyle w:val="Heading1"/>
         <w:spacing w:before="240"/>
       </w:pPr>
-      <w:r>
-        <w:t>multi add &lt;path_to_sibling_repo&gt;</w:t>
-      </w:r>
-    </w:p>
-    <w:p>
-      <w:r>
-        <w:t>Track an additional dependency with multirepo.</w:t>
+      <w:proofErr w:type="gramStart"/>
+      <w:r>
+        <w:t>multi</w:t>
+      </w:r>
+      <w:proofErr w:type="gramEnd"/>
+      <w:r>
+        <w:t xml:space="preserve"> add &lt;</w:t>
+      </w:r>
+      <w:proofErr w:type="spellStart"/>
+      <w:r>
+        <w:t>path_to_sibling_repo</w:t>
+      </w:r>
+      <w:proofErr w:type="spellEnd"/>
+      <w:r>
+        <w:t>&gt;</w:t>
+      </w:r>
+    </w:p>
+    <w:p>
+      <w:r>
+        <w:t xml:space="preserve">Track an additional dependency with </w:t>
+      </w:r>
+      <w:proofErr w:type="spellStart"/>
+      <w:r>
+        <w:t>multirepo</w:t>
+      </w:r>
+      <w:proofErr w:type="spellEnd"/>
+      <w:r>
+        <w:t>.</w:t>
       </w:r>
     </w:p>
     <w:p>
@@ -110,8 +165,21 @@
         <w:pStyle w:val="Heading1"/>
         <w:spacing w:before="240"/>
       </w:pPr>
-      <w:r>
-        <w:t>multi branch &lt;branch_name&gt;</w:t>
+      <w:proofErr w:type="gramStart"/>
+      <w:r>
+        <w:t>multi</w:t>
+      </w:r>
+      <w:proofErr w:type="gramEnd"/>
+      <w:r>
+        <w:t xml:space="preserve"> branch &lt;</w:t>
+      </w:r>
+      <w:proofErr w:type="spellStart"/>
+      <w:r>
+        <w:t>branch_name</w:t>
+      </w:r>
+      <w:proofErr w:type="spellEnd"/>
+      <w:r>
+        <w:t>&gt;</w:t>
       </w:r>
       <w:r>
         <w:t xml:space="preserve"> [--force] [--no-</w:t>
@@ -156,11 +224,33 @@
       <w:r>
         <w:tab/>
       </w:r>
+      <w:proofErr w:type="spellStart"/>
       <w:r>
         <w:rPr>
           <w:rStyle w:val="OptionChar"/>
         </w:rPr>
-        <w:t>Force creating the branch even if the repos contain uncommmitted changes.</w:t>
+        <w:t>Force</w:t>
+      </w:r>
+      <w:proofErr w:type="spellEnd"/>
+      <w:r>
+        <w:rPr>
+          <w:rStyle w:val="OptionChar"/>
+        </w:rPr>
+        <w:t xml:space="preserve"> creating the branch even if the repos contain </w:t>
+      </w:r>
+      <w:proofErr w:type="spellStart"/>
+      <w:r>
+        <w:rPr>
+          <w:rStyle w:val="OptionChar"/>
+        </w:rPr>
+        <w:t>uncommmitted</w:t>
+      </w:r>
+      <w:proofErr w:type="spellEnd"/>
+      <w:r>
+        <w:rPr>
+          <w:rStyle w:val="OptionChar"/>
+        </w:rPr>
+        <w:t xml:space="preserve"> changes.</w:t>
       </w:r>
     </w:p>
     <w:p>
@@ -193,9 +283,11 @@
         <w:pStyle w:val="Heading1"/>
         <w:spacing w:before="240"/>
       </w:pPr>
+      <w:proofErr w:type="gramStart"/>
       <w:r>
         <w:t>multi</w:t>
       </w:r>
+      <w:proofErr w:type="gramEnd"/>
       <w:r>
         <w:t xml:space="preserve"> checkout &lt;ref&gt; [--latest|--exact]</w:t>
       </w:r>
@@ -254,8 +346,29 @@
         <w:pStyle w:val="Heading1"/>
         <w:spacing w:before="240"/>
       </w:pPr>
-      <w:r>
-        <w:t>multi clone &lt;url&gt; &lt;directory_name&gt; [&lt;ref&gt;]</w:t>
+      <w:proofErr w:type="gramStart"/>
+      <w:r>
+        <w:t>multi</w:t>
+      </w:r>
+      <w:proofErr w:type="gramEnd"/>
+      <w:r>
+        <w:t xml:space="preserve"> clone &lt;</w:t>
+      </w:r>
+      <w:proofErr w:type="spellStart"/>
+      <w:r>
+        <w:t>url</w:t>
+      </w:r>
+      <w:proofErr w:type="spellEnd"/>
+      <w:r>
+        <w:t>&gt; &lt;</w:t>
+      </w:r>
+      <w:proofErr w:type="spellStart"/>
+      <w:r>
+        <w:t>directory_name</w:t>
+      </w:r>
+      <w:proofErr w:type="spellEnd"/>
+      <w:r>
+        <w:t>&gt; [&lt;ref&gt;]</w:t>
       </w:r>
     </w:p>
     <w:p>
@@ -266,7 +379,15 @@
         <w:t>Clones the specified repository in a subfolder</w:t>
       </w:r>
       <w:r>
-        <w:t xml:space="preserve"> (&lt;directory_name&gt;)</w:t>
+        <w:t xml:space="preserve"> (&lt;</w:t>
+      </w:r>
+      <w:proofErr w:type="spellStart"/>
+      <w:r>
+        <w:t>directory_name</w:t>
+      </w:r>
+      <w:proofErr w:type="spellEnd"/>
+      <w:r>
+        <w:t>&gt;)</w:t>
       </w:r>
       <w:r>
         <w:t xml:space="preserve">, </w:t>
@@ -283,8 +404,13 @@
         <w:pStyle w:val="Heading1"/>
         <w:spacing w:before="240"/>
       </w:pPr>
-      <w:r>
-        <w:t xml:space="preserve">multi do </w:t>
+      <w:proofErr w:type="gramStart"/>
+      <w:r>
+        <w:t>multi</w:t>
+      </w:r>
+      <w:proofErr w:type="gramEnd"/>
+      <w:r>
+        <w:t xml:space="preserve"> do </w:t>
       </w:r>
       <w:r>
         <w:t>"</w:t>
@@ -314,8 +440,9 @@
           <w:sz w:val="20"/>
           <w:szCs w:val="20"/>
         </w:rPr>
-        <w:t>Perform an arbitrary Git operation in the main repository, dependency</w:t>
-      </w:r>
+        <w:t xml:space="preserve">Perform an arbitrary </w:t>
+      </w:r>
+      <w:proofErr w:type="spellStart"/>
       <w:r>
         <w:rPr>
           <w:rFonts w:ascii="HelveticaNeueLT Pro 55 Roman" w:eastAsiaTheme="minorEastAsia" w:hAnsi="HelveticaNeueLT Pro 55 Roman" w:cstheme="minorBidi"/>
@@ -323,8 +450,9 @@
           <w:sz w:val="20"/>
           <w:szCs w:val="20"/>
         </w:rPr>
-        <w:t xml:space="preserve"> </w:t>
-      </w:r>
+        <w:t>Git</w:t>
+      </w:r>
+      <w:proofErr w:type="spellEnd"/>
       <w:r>
         <w:rPr>
           <w:rFonts w:ascii="HelveticaNeueLT Pro 55 Roman" w:eastAsiaTheme="minorEastAsia" w:hAnsi="HelveticaNeueLT Pro 55 Roman" w:cstheme="minorBidi"/>
@@ -332,104 +460,17 @@
           <w:sz w:val="20"/>
           <w:szCs w:val="20"/>
         </w:rPr>
-        <w:t>repositories or all repositories.</w:t>
-      </w:r>
-    </w:p>
-    <w:p>
-      <w:pPr>
-        <w:pStyle w:val="Option"/>
-      </w:pPr>
-      <w:r>
-        <w:rPr>
-          <w:b/>
-          <w:color w:val="E76618" w:themeColor="accent4"/>
-        </w:rPr>
-        <w:t>--</w:t>
-      </w:r>
-      <w:r>
-        <w:rPr>
-          <w:b/>
-          <w:color w:val="E76618" w:themeColor="accent4"/>
-        </w:rPr>
-        <w:t>all</w:t>
-      </w:r>
-      <w:r>
-        <w:tab/>
-      </w:r>
-      <w:r>
-        <w:t>Perform the operation in the main repository and all dependencies.</w:t>
-      </w:r>
-    </w:p>
-    <w:p>
-      <w:pPr>
-        <w:pStyle w:val="Option"/>
-      </w:pPr>
-      <w:r>
-        <w:rPr>
-          <w:b/>
-          <w:color w:val="E76618" w:themeColor="accent4"/>
-        </w:rPr>
-        <w:t>--</w:t>
-      </w:r>
-      <w:r>
-        <w:rPr>
-          <w:b/>
-          <w:color w:val="E76618" w:themeColor="accent4"/>
-        </w:rPr>
-        <w:t>main</w:t>
-      </w:r>
-      <w:r>
-        <w:tab/>
-      </w:r>
-      <w:r>
-        <w:t>Perform the operation in the main repository only.</w:t>
-      </w:r>
-    </w:p>
-    <w:p>
-      <w:pPr>
-        <w:pStyle w:val="Option"/>
-      </w:pPr>
-      <w:r>
-        <w:rPr>
-          <w:b/>
-          <w:color w:val="E76618" w:themeColor="accent4"/>
-        </w:rPr>
-        <w:t>--</w:t>
-      </w:r>
-      <w:r>
-        <w:rPr>
-          <w:b/>
-          <w:color w:val="E76618" w:themeColor="accent4"/>
-        </w:rPr>
-        <w:t>deps</w:t>
-      </w:r>
-      <w:r>
-        <w:tab/>
-      </w:r>
-      <w:r>
-        <w:t>Perform the operation in dependencies only.</w:t>
-      </w:r>
-    </w:p>
-    <w:p>
-      <w:pPr>
-        <w:pStyle w:val="Heading1"/>
-        <w:spacing w:before="240"/>
-      </w:pPr>
-      <w:r>
-        <w:t>multi graph</w:t>
-      </w:r>
-    </w:p>
-    <w:p>
-      <w:pPr>
-        <w:pStyle w:val="Heading1"/>
-        <w:spacing w:before="240"/>
+        <w:t xml:space="preserve"> operation in the main repository, dependency</w:t>
+      </w:r>
+      <w:r>
         <w:rPr>
           <w:rFonts w:ascii="HelveticaNeueLT Pro 55 Roman" w:eastAsiaTheme="minorEastAsia" w:hAnsi="HelveticaNeueLT Pro 55 Roman" w:cstheme="minorBidi"/>
           <w:color w:val="3A3A3A" w:themeColor="background2" w:themeShade="40"/>
           <w:sz w:val="20"/>
           <w:szCs w:val="20"/>
         </w:rPr>
-      </w:pPr>
+        <w:t xml:space="preserve"> </w:t>
+      </w:r>
       <w:r>
         <w:rPr>
           <w:rFonts w:ascii="HelveticaNeueLT Pro 55 Roman" w:eastAsiaTheme="minorEastAsia" w:hAnsi="HelveticaNeueLT Pro 55 Roman" w:cstheme="minorBidi"/>
@@ -437,7 +478,108 @@
           <w:sz w:val="20"/>
           <w:szCs w:val="20"/>
         </w:rPr>
-        <w:t>Graphs the dependency tree from the current repository.</w:t>
+        <w:t>repositories or all repositories.</w:t>
+      </w:r>
+    </w:p>
+    <w:p>
+      <w:pPr>
+        <w:pStyle w:val="Option"/>
+      </w:pPr>
+      <w:r>
+        <w:rPr>
+          <w:b/>
+          <w:color w:val="E76618" w:themeColor="accent4"/>
+        </w:rPr>
+        <w:t>--</w:t>
+      </w:r>
+      <w:r>
+        <w:rPr>
+          <w:b/>
+          <w:color w:val="E76618" w:themeColor="accent4"/>
+        </w:rPr>
+        <w:t>all</w:t>
+      </w:r>
+      <w:r>
+        <w:tab/>
+      </w:r>
+      <w:proofErr w:type="gramStart"/>
+      <w:r>
+        <w:t>Perform</w:t>
+      </w:r>
+      <w:proofErr w:type="gramEnd"/>
+      <w:r>
+        <w:t xml:space="preserve"> the operation in the main repository and all dependencies.</w:t>
+      </w:r>
+    </w:p>
+    <w:p>
+      <w:pPr>
+        <w:pStyle w:val="Option"/>
+      </w:pPr>
+      <w:r>
+        <w:rPr>
+          <w:b/>
+          <w:color w:val="E76618" w:themeColor="accent4"/>
+        </w:rPr>
+        <w:t>--</w:t>
+      </w:r>
+      <w:r>
+        <w:rPr>
+          <w:b/>
+          <w:color w:val="E76618" w:themeColor="accent4"/>
+        </w:rPr>
+        <w:t>main</w:t>
+      </w:r>
+      <w:r>
+        <w:tab/>
+      </w:r>
+      <w:r>
+        <w:t>Perform the operation in the main repository only.</w:t>
+      </w:r>
+    </w:p>
+    <w:p>
+      <w:pPr>
+        <w:pStyle w:val="Option"/>
+      </w:pPr>
+      <w:r>
+        <w:rPr>
+          <w:b/>
+          <w:color w:val="E76618" w:themeColor="accent4"/>
+        </w:rPr>
+        <w:t>--</w:t>
+      </w:r>
+      <w:proofErr w:type="spellStart"/>
+      <w:r>
+        <w:rPr>
+          <w:b/>
+          <w:color w:val="E76618" w:themeColor="accent4"/>
+        </w:rPr>
+        <w:t>deps</w:t>
+      </w:r>
+      <w:proofErr w:type="spellEnd"/>
+      <w:r>
+        <w:tab/>
+      </w:r>
+      <w:proofErr w:type="gramStart"/>
+      <w:r>
+        <w:t>Perform</w:t>
+      </w:r>
+      <w:proofErr w:type="gramEnd"/>
+      <w:r>
+        <w:t xml:space="preserve"> the operation in dependencies only.</w:t>
+      </w:r>
+    </w:p>
+    <w:p>
+      <w:pPr>
+        <w:pStyle w:val="Heading1"/>
+        <w:spacing w:before="240"/>
+      </w:pPr>
+      <w:proofErr w:type="gramStart"/>
+      <w:r>
+        <w:t>multi</w:t>
+      </w:r>
+      <w:proofErr w:type="gramEnd"/>
+      <w:r>
+        <w:t xml:space="preserve"> graph</w:t>
       </w:r>
     </w:p>
     <w:p>
@@ -452,150 +594,114 @@
         </w:rPr>
       </w:pPr>
       <w:r>
-        <w:t>multi install [--hooks</w:t>
-      </w:r>
-      <w:r>
-        <w:t>|--ci</w:t>
-      </w:r>
-      <w:r>
-        <w:t>]</w:t>
-      </w:r>
-    </w:p>
-    <w:p>
-      <w:pPr>
-        <w:spacing w:before="120"/>
-      </w:pPr>
-      <w:r>
-        <w:t>Clones and checks out dependencies as defined in the version-controlled multirepo metadata files and installs git-multirepo's local git hooks.</w:t>
-      </w:r>
-    </w:p>
-    <w:p>
-      <w:pPr>
-        <w:pStyle w:val="Option"/>
-      </w:pPr>
-      <w:r>
-        <w:rPr>
-          <w:b/>
-          <w:color w:val="E76618" w:themeColor="accent4"/>
-        </w:rPr>
-        <w:t>--</w:t>
-      </w:r>
-      <w:r>
-        <w:rPr>
-          <w:b/>
-          <w:color w:val="E76618" w:themeColor="accent4"/>
-        </w:rPr>
-        <w:t>hooks</w:t>
-      </w:r>
-      <w:r>
-        <w:tab/>
-      </w:r>
-      <w:r>
-        <w:t>Only install local git hooks.</w:t>
-      </w:r>
-    </w:p>
-    <w:p>
-      <w:pPr>
-        <w:pStyle w:val="Option"/>
-      </w:pPr>
-      <w:r>
-        <w:rPr>
-          <w:b/>
-          <w:color w:val="E76618" w:themeColor="accent4"/>
-        </w:rPr>
-        <w:t>--</w:t>
-      </w:r>
-      <w:r>
-        <w:rPr>
-          <w:b/>
-          <w:color w:val="E76618" w:themeColor="accent4"/>
-        </w:rPr>
-        <w:t>ci</w:t>
-      </w:r>
-      <w:r>
-        <w:tab/>
-      </w:r>
-      <w:r>
-        <w:t xml:space="preserve">Perform a continuous-integration-aware install </w:t>
-      </w:r>
-      <w:r>
-        <w:t>(such as on a CI build server or agent).</w:t>
-      </w:r>
+        <w:rPr>
+          <w:rFonts w:ascii="HelveticaNeueLT Pro 55 Roman" w:eastAsiaTheme="minorEastAsia" w:hAnsi="HelveticaNeueLT Pro 55 Roman" w:cstheme="minorBidi"/>
+          <w:color w:val="3A3A3A" w:themeColor="background2" w:themeShade="40"/>
+          <w:sz w:val="20"/>
+          <w:szCs w:val="20"/>
+        </w:rPr>
+        <w:t>Graphs the dependency tree from the current repository.</w:t>
+      </w:r>
+      <w:bookmarkStart w:id="0" w:name="_GoBack"/>
+      <w:bookmarkEnd w:id="0"/>
     </w:p>
     <w:p>
       <w:pPr>
         <w:pStyle w:val="Heading1"/>
         <w:spacing w:before="240"/>
-      </w:pPr>
-      <w:r>
-        <w:t>multi merge &lt;ref&gt; [--latest|--exact]</w:t>
-      </w:r>
-    </w:p>
-    <w:p>
-      <w:pPr>
-        <w:spacing w:before="120"/>
-      </w:pPr>
-      <w:r>
-        <w:t>Performs a git merge on all dependencies and the main repo, in the proper order.</w:t>
+        <w:rPr>
+          <w:rFonts w:ascii="HelveticaNeueLT Pro 55 Roman" w:eastAsiaTheme="minorEastAsia" w:hAnsi="HelveticaNeueLT Pro 55 Roman" w:cstheme="minorBidi"/>
+          <w:color w:val="3A3A3A" w:themeColor="background2" w:themeShade="40"/>
+          <w:sz w:val="20"/>
+          <w:szCs w:val="20"/>
+        </w:rPr>
+      </w:pPr>
+      <w:proofErr w:type="gramStart"/>
+      <w:r>
+        <w:t>multi</w:t>
+      </w:r>
+      <w:proofErr w:type="gramEnd"/>
+      <w:r>
+        <w:t xml:space="preserve"> </w:t>
+      </w:r>
+      <w:r>
+        <w:t>inspect</w:t>
+      </w:r>
+      <w:r>
+        <w:t xml:space="preserve"> </w:t>
+      </w:r>
+      <w:r>
+        <w:t>&lt;</w:t>
+      </w:r>
+      <w:proofErr w:type="spellStart"/>
+      <w:r>
+        <w:t>stat_name</w:t>
+      </w:r>
+      <w:proofErr w:type="spellEnd"/>
+      <w:r>
+        <w:t>&gt;</w:t>
       </w:r>
     </w:p>
     <w:p>
       <w:pPr>
         <w:pStyle w:val="Option"/>
-      </w:pPr>
-      <w:r>
-        <w:rPr>
-          <w:b/>
-          <w:color w:val="E76618" w:themeColor="accent4"/>
-        </w:rPr>
-        <w:lastRenderedPageBreak/>
-        <w:t>--latest</w:t>
-      </w:r>
-      <w:r>
-        <w:tab/>
-      </w:r>
-      <w:r>
-        <w:t>Merge</w:t>
-      </w:r>
-      <w:r>
-        <w:t xml:space="preserve"> the HEAD of each dependency branch (as recorded in the lock file) instead of the exact required commits.</w:t>
-      </w:r>
-    </w:p>
-    <w:p>
-      <w:pPr>
-        <w:pStyle w:val="Option"/>
-      </w:pPr>
-      <w:r>
-        <w:rPr>
-          <w:b/>
-          <w:color w:val="E76618" w:themeColor="accent4"/>
-        </w:rPr>
-        <w:t>--</w:t>
-      </w:r>
-      <w:r>
-        <w:rPr>
-          <w:b/>
-          <w:color w:val="E76618" w:themeColor="accent4"/>
-        </w:rPr>
-        <w:t>exact</w:t>
-      </w:r>
-      <w:r>
-        <w:tab/>
-      </w:r>
-      <w:r>
-        <w:t xml:space="preserve">Merge </w:t>
-      </w:r>
-      <w:r>
-        <w:t>the exact specified ref for each repo, regardless of what's stored in the lock file.</w:t>
+        <w:rPr>
+          <w:color w:val="3A3A3A" w:themeColor="background2" w:themeShade="40"/>
+          <w:sz w:val="20"/>
+          <w:szCs w:val="20"/>
+        </w:rPr>
+      </w:pPr>
+      <w:r>
+        <w:rPr>
+          <w:color w:val="3A3A3A" w:themeColor="background2" w:themeShade="40"/>
+          <w:sz w:val="20"/>
+          <w:szCs w:val="20"/>
+        </w:rPr>
+        <w:t xml:space="preserve">Outputs various information about </w:t>
+      </w:r>
+      <w:proofErr w:type="spellStart"/>
+      <w:r>
+        <w:rPr>
+          <w:color w:val="3A3A3A" w:themeColor="background2" w:themeShade="40"/>
+          <w:sz w:val="20"/>
+          <w:szCs w:val="20"/>
+        </w:rPr>
+        <w:t>multirepo</w:t>
+      </w:r>
+      <w:proofErr w:type="spellEnd"/>
+      <w:r>
+        <w:rPr>
+          <w:color w:val="3A3A3A" w:themeColor="background2" w:themeShade="40"/>
+          <w:sz w:val="20"/>
+          <w:szCs w:val="20"/>
+        </w:rPr>
+        <w:t>-enabled repos. For use in scripting and CI scenarios.</w:t>
       </w:r>
     </w:p>
     <w:p>
       <w:pPr>
         <w:pStyle w:val="Heading1"/>
         <w:spacing w:before="240"/>
-      </w:pPr>
-      <w:r>
-        <w:t>multi open [--all (default)|--main|--deps]</w:t>
+        <w:rPr>
+          <w:rFonts w:ascii="HelveticaNeueLT Pro 55 Roman" w:eastAsiaTheme="minorEastAsia" w:hAnsi="HelveticaNeueLT Pro 55 Roman" w:cstheme="minorBidi"/>
+          <w:color w:val="3A3A3A" w:themeColor="background2" w:themeShade="40"/>
+          <w:sz w:val="20"/>
+          <w:szCs w:val="20"/>
+        </w:rPr>
+      </w:pPr>
+      <w:proofErr w:type="gramStart"/>
+      <w:r>
+        <w:t>multi</w:t>
+      </w:r>
+      <w:proofErr w:type="gramEnd"/>
+      <w:r>
+        <w:t xml:space="preserve"> install [--hooks</w:t>
+      </w:r>
+      <w:r>
+        <w:t>|--ci</w:t>
+      </w:r>
+      <w:r>
+        <w:t>]</w:t>
       </w:r>
     </w:p>
     <w:p>
@@ -603,7 +709,36 @@
         <w:spacing w:before="120"/>
       </w:pPr>
       <w:r>
-        <w:t>Opens repositories in the OS's file explorer.</w:t>
+        <w:t xml:space="preserve">Clones and checks out dependencies as defined in the version-controlled </w:t>
+      </w:r>
+      <w:proofErr w:type="spellStart"/>
+      <w:r>
+        <w:t>multirepo</w:t>
+      </w:r>
+      <w:proofErr w:type="spellEnd"/>
+      <w:r>
+        <w:t xml:space="preserve"> metadata files and installs </w:t>
+      </w:r>
+      <w:proofErr w:type="spellStart"/>
+      <w:r>
+        <w:t>git-</w:t>
+      </w:r>
+      <w:proofErr w:type="gramStart"/>
+      <w:r>
+        <w:t>multirepo's</w:t>
+      </w:r>
+      <w:proofErr w:type="spellEnd"/>
+      <w:proofErr w:type="gramEnd"/>
+      <w:r>
+        <w:t xml:space="preserve"> local </w:t>
+      </w:r>
+      <w:proofErr w:type="spellStart"/>
+      <w:r>
+        <w:t>git</w:t>
+      </w:r>
+      <w:proofErr w:type="spellEnd"/>
+      <w:r>
+        <w:t xml:space="preserve"> hooks.</w:t>
       </w:r>
     </w:p>
     <w:p>
@@ -622,13 +757,26 @@
           <w:b/>
           <w:color w:val="E76618" w:themeColor="accent4"/>
         </w:rPr>
-        <w:t>all</w:t>
+        <w:t>hooks</w:t>
       </w:r>
       <w:r>
         <w:tab/>
       </w:r>
-      <w:r>
-        <w:t>Open the main repository and all dependencies.</w:t>
+      <w:proofErr w:type="gramStart"/>
+      <w:r>
+        <w:t>Only</w:t>
+      </w:r>
+      <w:proofErr w:type="gramEnd"/>
+      <w:r>
+        <w:t xml:space="preserve"> install local </w:t>
+      </w:r>
+      <w:proofErr w:type="spellStart"/>
+      <w:r>
+        <w:t>git</w:t>
+      </w:r>
+      <w:proofErr w:type="spellEnd"/>
+      <w:r>
+        <w:t xml:space="preserve"> hooks.</w:t>
       </w:r>
     </w:p>
     <w:p>
@@ -647,44 +795,16 @@
           <w:b/>
           <w:color w:val="E76618" w:themeColor="accent4"/>
         </w:rPr>
-        <w:t>main</w:t>
+        <w:t>ci</w:t>
       </w:r>
       <w:r>
         <w:tab/>
       </w:r>
       <w:r>
-        <w:t>Open the main repository.</w:t>
-      </w:r>
-    </w:p>
-    <w:p>
-      <w:pPr>
-        <w:pStyle w:val="Option"/>
-      </w:pPr>
-      <w:r>
-        <w:rPr>
-          <w:b/>
-          <w:color w:val="E76618" w:themeColor="accent4"/>
-        </w:rPr>
-        <w:t>--</w:t>
-      </w:r>
-      <w:r>
-        <w:rPr>
-          <w:b/>
-          <w:color w:val="E76618" w:themeColor="accent4"/>
-        </w:rPr>
-        <w:t>deps</w:t>
-      </w:r>
-      <w:r>
-        <w:tab/>
-      </w:r>
-      <w:r>
-        <w:t>Open</w:t>
-      </w:r>
-      <w:r>
-        <w:t xml:space="preserve"> dependencies</w:t>
-      </w:r>
-      <w:r>
-        <w:t>.</w:t>
+        <w:t xml:space="preserve">Perform a continuous-integration-aware install </w:t>
+      </w:r>
+      <w:r>
+        <w:t>(such as on a CI build server or agent).</w:t>
       </w:r>
     </w:p>
     <w:p>
@@ -692,17 +812,14 @@
         <w:pStyle w:val="Heading1"/>
         <w:spacing w:before="240"/>
       </w:pPr>
-      <w:r>
-        <w:t>multi remove &lt;path_to_sibling_repo&gt;</w:t>
-      </w:r>
-      <w:r>
-        <w:t xml:space="preserve"> [--</w:t>
-      </w:r>
-      <w:r>
-        <w:t>delete</w:t>
-      </w:r>
-      <w:r>
-        <w:t>]</w:t>
+      <w:proofErr w:type="gramStart"/>
+      <w:r>
+        <w:lastRenderedPageBreak/>
+        <w:t>multi</w:t>
+      </w:r>
+      <w:proofErr w:type="gramEnd"/>
+      <w:r>
+        <w:t xml:space="preserve"> merge &lt;ref&gt; [--latest|--exact]</w:t>
       </w:r>
     </w:p>
     <w:p>
@@ -710,7 +827,15 @@
         <w:spacing w:before="120"/>
       </w:pPr>
       <w:r>
-        <w:t>Removes the specified dependency from multirepo.</w:t>
+        <w:t xml:space="preserve">Performs a </w:t>
+      </w:r>
+      <w:proofErr w:type="spellStart"/>
+      <w:r>
+        <w:t>git</w:t>
+      </w:r>
+      <w:proofErr w:type="spellEnd"/>
+      <w:r>
+        <w:t xml:space="preserve"> merge on all dependencies and the main repo, in the proper order.</w:t>
       </w:r>
     </w:p>
     <w:p>
@@ -722,6 +847,27 @@
           <w:b/>
           <w:color w:val="E76618" w:themeColor="accent4"/>
         </w:rPr>
+        <w:t>--latest</w:t>
+      </w:r>
+      <w:r>
+        <w:tab/>
+      </w:r>
+      <w:r>
+        <w:t>Merge</w:t>
+      </w:r>
+      <w:r>
+        <w:t xml:space="preserve"> the HEAD of each dependency branch (as recorded in the lock file) instead of the exact required commits.</w:t>
+      </w:r>
+    </w:p>
+    <w:p>
+      <w:pPr>
+        <w:pStyle w:val="Option"/>
+      </w:pPr>
+      <w:r>
+        <w:rPr>
+          <w:b/>
+          <w:color w:val="E76618" w:themeColor="accent4"/>
+        </w:rPr>
         <w:t>--</w:t>
       </w:r>
       <w:r>
@@ -729,13 +875,16 @@
           <w:b/>
           <w:color w:val="E76618" w:themeColor="accent4"/>
         </w:rPr>
-        <w:t>delete</w:t>
+        <w:t>exact</w:t>
       </w:r>
       <w:r>
         <w:tab/>
       </w:r>
       <w:r>
-        <w:t>Delete the dependency on disk in addition to removing it from the multirepo config.</w:t>
+        <w:t xml:space="preserve">Merge </w:t>
+      </w:r>
+      <w:r>
+        <w:t>the exact specified ref for each repo, regardless of what's stored in the lock file.</w:t>
       </w:r>
     </w:p>
     <w:p>
@@ -743,17 +892,21 @@
         <w:pStyle w:val="Heading1"/>
         <w:spacing w:before="240"/>
       </w:pPr>
-      <w:r>
-        <w:t xml:space="preserve">multi update </w:t>
-      </w:r>
-      <w:r>
-        <w:t>[--all (default)|--main|--deps]</w:t>
-      </w:r>
-      <w:r>
-        <w:t xml:space="preserve"> </w:t>
-      </w:r>
-      <w:r>
-        <w:t>[--force] [--commit]</w:t>
+      <w:proofErr w:type="gramStart"/>
+      <w:r>
+        <w:t>multi</w:t>
+      </w:r>
+      <w:proofErr w:type="gramEnd"/>
+      <w:r>
+        <w:t xml:space="preserve"> open [--all (default)|--main|--</w:t>
+      </w:r>
+      <w:proofErr w:type="spellStart"/>
+      <w:r>
+        <w:t>deps</w:t>
+      </w:r>
+      <w:proofErr w:type="spellEnd"/>
+      <w:r>
+        <w:t>]</w:t>
       </w:r>
     </w:p>
     <w:p>
@@ -761,7 +914,7 @@
         <w:spacing w:before="120"/>
       </w:pPr>
       <w:r>
-        <w:t>Removes the specified dependency from multirepo.</w:t>
+        <w:t>Opens repositories in the OS's file explorer.</w:t>
       </w:r>
     </w:p>
     <w:p>
@@ -785,11 +938,13 @@
       <w:r>
         <w:tab/>
       </w:r>
-      <w:r>
-        <w:t xml:space="preserve">Update </w:t>
-      </w:r>
-      <w:r>
-        <w:t>the main repository and all dependencies.</w:t>
+      <w:proofErr w:type="gramStart"/>
+      <w:r>
+        <w:t>Open</w:t>
+      </w:r>
+      <w:proofErr w:type="gramEnd"/>
+      <w:r>
+        <w:t xml:space="preserve"> the main repository and all dependencies.</w:t>
       </w:r>
     </w:p>
     <w:p>
@@ -814,10 +969,7 @@
         <w:tab/>
       </w:r>
       <w:r>
-        <w:t xml:space="preserve">Update </w:t>
-      </w:r>
-      <w:r>
-        <w:t>the main repository.</w:t>
+        <w:t>Open the main repository.</w:t>
       </w:r>
     </w:p>
     <w:p>
@@ -831,6 +983,7 @@
         </w:rPr>
         <w:t>--</w:t>
       </w:r>
+      <w:proofErr w:type="spellStart"/>
       <w:r>
         <w:rPr>
           <w:b/>
@@ -838,69 +991,18 @@
         </w:rPr>
         <w:t>deps</w:t>
       </w:r>
+      <w:proofErr w:type="spellEnd"/>
       <w:r>
         <w:tab/>
       </w:r>
       <w:r>
-        <w:t>Update</w:t>
+        <w:t>Open</w:t>
       </w:r>
       <w:r>
         <w:t xml:space="preserve"> dependencies</w:t>
       </w:r>
       <w:r>
         <w:t>.</w:t>
-      </w:r>
-      <w:bookmarkStart w:id="0" w:name="_GoBack"/>
-      <w:bookmarkEnd w:id="0"/>
-    </w:p>
-    <w:p>
-      <w:pPr>
-        <w:pStyle w:val="Option"/>
-      </w:pPr>
-      <w:r>
-        <w:rPr>
-          <w:b/>
-          <w:color w:val="E76618" w:themeColor="accent4"/>
-        </w:rPr>
-        <w:t>--</w:t>
-      </w:r>
-      <w:r>
-        <w:rPr>
-          <w:b/>
-          <w:color w:val="E76618" w:themeColor="accent4"/>
-        </w:rPr>
-        <w:t>force</w:t>
-      </w:r>
-      <w:r>
-        <w:tab/>
-      </w:r>
-      <w:r>
-        <w:t>Update the lock file even if dependencies contain uncommitted changes.</w:t>
-      </w:r>
-    </w:p>
-    <w:p>
-      <w:pPr>
-        <w:pStyle w:val="Option"/>
-      </w:pPr>
-      <w:r>
-        <w:rPr>
-          <w:b/>
-          <w:color w:val="E76618" w:themeColor="accent4"/>
-        </w:rPr>
-        <w:t>--</w:t>
-      </w:r>
-      <w:r>
-        <w:rPr>
-          <w:b/>
-          <w:color w:val="E76618" w:themeColor="accent4"/>
-        </w:rPr>
-        <w:t>commit</w:t>
-      </w:r>
-      <w:r>
-        <w:tab/>
-      </w:r>
-      <w:r>
-        <w:t>Commit the lock file after updating it.</w:t>
       </w:r>
     </w:p>
     <w:p>
@@ -908,19 +1010,356 @@
         <w:pStyle w:val="Heading1"/>
         <w:spacing w:before="240"/>
       </w:pPr>
-      <w:r>
-        <w:t xml:space="preserve">multi </w:t>
-      </w:r>
+      <w:proofErr w:type="gramStart"/>
+      <w:r>
+        <w:t>multi</w:t>
+      </w:r>
+      <w:proofErr w:type="gramEnd"/>
+      <w:r>
+        <w:t xml:space="preserve"> remove &lt;</w:t>
+      </w:r>
+      <w:proofErr w:type="spellStart"/>
+      <w:r>
+        <w:t>path_to_sibling_repo</w:t>
+      </w:r>
+      <w:proofErr w:type="spellEnd"/>
+      <w:r>
+        <w:t>&gt;</w:t>
+      </w:r>
+      <w:r>
+        <w:t xml:space="preserve"> [--</w:t>
+      </w:r>
+      <w:r>
+        <w:t>delete</w:t>
+      </w:r>
+      <w:r>
+        <w:t>]</w:t>
+      </w:r>
+    </w:p>
+    <w:p>
+      <w:pPr>
+        <w:spacing w:before="120"/>
+      </w:pPr>
+      <w:r>
+        <w:t xml:space="preserve">Removes the specified dependency from </w:t>
+      </w:r>
+      <w:proofErr w:type="spellStart"/>
+      <w:r>
+        <w:t>multirepo</w:t>
+      </w:r>
+      <w:proofErr w:type="spellEnd"/>
+      <w:r>
+        <w:t>.</w:t>
+      </w:r>
+    </w:p>
+    <w:p>
+      <w:pPr>
+        <w:pStyle w:val="Option"/>
+      </w:pPr>
+      <w:r>
+        <w:rPr>
+          <w:b/>
+          <w:color w:val="E76618" w:themeColor="accent4"/>
+        </w:rPr>
+        <w:t>--</w:t>
+      </w:r>
+      <w:r>
+        <w:rPr>
+          <w:b/>
+          <w:color w:val="E76618" w:themeColor="accent4"/>
+        </w:rPr>
+        <w:t>delete</w:t>
+      </w:r>
+      <w:r>
+        <w:tab/>
+      </w:r>
+      <w:proofErr w:type="spellStart"/>
+      <w:r>
+        <w:t>Delete</w:t>
+      </w:r>
+      <w:proofErr w:type="spellEnd"/>
+      <w:r>
+        <w:t xml:space="preserve"> the dependency on disk in addition to removing it from the </w:t>
+      </w:r>
+      <w:proofErr w:type="spellStart"/>
+      <w:r>
+        <w:t>multirepo</w:t>
+      </w:r>
+      <w:proofErr w:type="spellEnd"/>
+      <w:r>
+        <w:t xml:space="preserve"> </w:t>
+      </w:r>
+      <w:proofErr w:type="spellStart"/>
+      <w:r>
+        <w:t>config</w:t>
+      </w:r>
+      <w:proofErr w:type="spellEnd"/>
+      <w:r>
+        <w:t>.</w:t>
+      </w:r>
+    </w:p>
+    <w:p>
+      <w:pPr>
+        <w:pStyle w:val="Heading1"/>
+        <w:spacing w:before="240"/>
+      </w:pPr>
+      <w:proofErr w:type="gramStart"/>
+      <w:r>
+        <w:t>multi</w:t>
+      </w:r>
+      <w:proofErr w:type="gramEnd"/>
+      <w:r>
+        <w:t xml:space="preserve"> update </w:t>
+      </w:r>
+      <w:r>
+        <w:t>[--all (default)|--main|--</w:t>
+      </w:r>
+      <w:proofErr w:type="spellStart"/>
+      <w:r>
+        <w:t>deps</w:t>
+      </w:r>
+      <w:proofErr w:type="spellEnd"/>
+      <w:r>
+        <w:t xml:space="preserve">] </w:t>
+      </w:r>
+      <w:r>
+        <w:t>[--force] [--commit]</w:t>
+      </w:r>
+      <w:r>
+        <w:t xml:space="preserve"> [--no-diff]</w:t>
+      </w:r>
+    </w:p>
+    <w:p>
+      <w:pPr>
+        <w:spacing w:before="120"/>
+      </w:pPr>
+      <w:r>
+        <w:t xml:space="preserve">Removes the specified dependency from </w:t>
+      </w:r>
+      <w:proofErr w:type="spellStart"/>
+      <w:r>
+        <w:t>multirepo</w:t>
+      </w:r>
+      <w:proofErr w:type="spellEnd"/>
+      <w:r>
+        <w:t>.</w:t>
+      </w:r>
+    </w:p>
+    <w:p>
+      <w:pPr>
+        <w:pStyle w:val="Option"/>
+      </w:pPr>
+      <w:r>
+        <w:rPr>
+          <w:b/>
+          <w:color w:val="E76618" w:themeColor="accent4"/>
+        </w:rPr>
+        <w:t>--</w:t>
+      </w:r>
+      <w:r>
+        <w:rPr>
+          <w:b/>
+          <w:color w:val="E76618" w:themeColor="accent4"/>
+        </w:rPr>
+        <w:t>all</w:t>
+      </w:r>
+      <w:r>
+        <w:tab/>
+      </w:r>
+      <w:proofErr w:type="gramStart"/>
+      <w:r>
+        <w:t>Update</w:t>
+      </w:r>
+      <w:proofErr w:type="gramEnd"/>
+      <w:r>
+        <w:t xml:space="preserve"> </w:t>
+      </w:r>
+      <w:r>
+        <w:t>the main repository and all dependencies.</w:t>
+      </w:r>
+    </w:p>
+    <w:p>
+      <w:pPr>
+        <w:pStyle w:val="Option"/>
+      </w:pPr>
+      <w:r>
+        <w:rPr>
+          <w:b/>
+          <w:color w:val="E76618" w:themeColor="accent4"/>
+        </w:rPr>
+        <w:t>--</w:t>
+      </w:r>
+      <w:r>
+        <w:rPr>
+          <w:b/>
+          <w:color w:val="E76618" w:themeColor="accent4"/>
+        </w:rPr>
+        <w:t>main</w:t>
+      </w:r>
+      <w:r>
+        <w:tab/>
+      </w:r>
+      <w:r>
+        <w:t xml:space="preserve">Update </w:t>
+      </w:r>
+      <w:r>
+        <w:t>the main repository.</w:t>
+      </w:r>
+    </w:p>
+    <w:p>
+      <w:pPr>
+        <w:pStyle w:val="Option"/>
+      </w:pPr>
+      <w:r>
+        <w:rPr>
+          <w:b/>
+          <w:color w:val="E76618" w:themeColor="accent4"/>
+        </w:rPr>
+        <w:t>--</w:t>
+      </w:r>
+      <w:proofErr w:type="spellStart"/>
+      <w:r>
+        <w:rPr>
+          <w:b/>
+          <w:color w:val="E76618" w:themeColor="accent4"/>
+        </w:rPr>
+        <w:t>deps</w:t>
+      </w:r>
+      <w:proofErr w:type="spellEnd"/>
+      <w:r>
+        <w:tab/>
+      </w:r>
+      <w:r>
+        <w:t>Update</w:t>
+      </w:r>
+      <w:r>
+        <w:t xml:space="preserve"> dependencies</w:t>
+      </w:r>
+      <w:r>
+        <w:t>.</w:t>
+      </w:r>
+    </w:p>
+    <w:p>
+      <w:pPr>
+        <w:pStyle w:val="Option"/>
+      </w:pPr>
+      <w:r>
+        <w:rPr>
+          <w:b/>
+          <w:color w:val="E76618" w:themeColor="accent4"/>
+        </w:rPr>
+        <w:t>--</w:t>
+      </w:r>
+      <w:r>
+        <w:rPr>
+          <w:b/>
+          <w:color w:val="E76618" w:themeColor="accent4"/>
+        </w:rPr>
+        <w:t>force</w:t>
+      </w:r>
+      <w:r>
+        <w:tab/>
+      </w:r>
+      <w:r>
+        <w:t>Update the lock file even if dependencies contain uncommitted changes.</w:t>
+      </w:r>
+    </w:p>
+    <w:p>
+      <w:pPr>
+        <w:pStyle w:val="Option"/>
+      </w:pPr>
+      <w:r>
+        <w:rPr>
+          <w:b/>
+          <w:color w:val="E76618" w:themeColor="accent4"/>
+        </w:rPr>
+        <w:t>--</w:t>
+      </w:r>
+      <w:r>
+        <w:rPr>
+          <w:b/>
+          <w:color w:val="E76618" w:themeColor="accent4"/>
+        </w:rPr>
+        <w:t>commit</w:t>
+      </w:r>
+      <w:r>
+        <w:tab/>
+      </w:r>
+      <w:proofErr w:type="spellStart"/>
+      <w:r>
+        <w:t>Commit</w:t>
+      </w:r>
+      <w:proofErr w:type="spellEnd"/>
+      <w:r>
+        <w:t xml:space="preserve"> the lock file after updating it.</w:t>
+      </w:r>
+    </w:p>
+    <w:p>
+      <w:pPr>
+        <w:pStyle w:val="Option"/>
+      </w:pPr>
+      <w:r>
+        <w:rPr>
+          <w:b/>
+          <w:color w:val="E76618" w:themeColor="accent4"/>
+        </w:rPr>
+        <w:t>--</w:t>
+      </w:r>
+      <w:r>
+        <w:rPr>
+          <w:b/>
+          <w:color w:val="E76618" w:themeColor="accent4"/>
+        </w:rPr>
+        <w:t>no-diff</w:t>
+      </w:r>
+      <w:r>
+        <w:tab/>
+      </w:r>
+      <w:r>
+        <w:t>Do not show lock file diffs after updating.</w:t>
+      </w:r>
+    </w:p>
+    <w:p>
+      <w:pPr>
+        <w:pStyle w:val="Heading1"/>
+        <w:spacing w:before="240"/>
+      </w:pPr>
+      <w:proofErr w:type="gramStart"/>
+      <w:r>
+        <w:t>multi</w:t>
+      </w:r>
+      <w:proofErr w:type="gramEnd"/>
+      <w:r>
+        <w:t xml:space="preserve"> </w:t>
+      </w:r>
+      <w:proofErr w:type="spellStart"/>
       <w:r>
         <w:t>uninit</w:t>
       </w:r>
+      <w:proofErr w:type="spellEnd"/>
     </w:p>
     <w:p>
       <w:pPr>
         <w:spacing w:before="120"/>
       </w:pPr>
       <w:r>
-        <w:t>Removes all traces of multirepo in the current multirepo repository.</w:t>
+        <w:t xml:space="preserve">Removes all traces of </w:t>
+      </w:r>
+      <w:proofErr w:type="spellStart"/>
+      <w:r>
+        <w:t>multirepo</w:t>
+      </w:r>
+      <w:proofErr w:type="spellEnd"/>
+      <w:r>
+        <w:t xml:space="preserve"> in the current </w:t>
+      </w:r>
+      <w:proofErr w:type="spellStart"/>
+      <w:r>
+        <w:t>multirepo</w:t>
+      </w:r>
+      <w:proofErr w:type="spellEnd"/>
+      <w:r>
+        <w:t xml:space="preserve"> repository.</w:t>
       </w:r>
     </w:p>
     <w:sectPr>

</xml_diff>